<commit_message>
add space to signature
</commit_message>
<xml_diff>
--- a/public/SAFE-Discount.docx
+++ b/public/SAFE-Discount.docx
@@ -4182,6 +4182,21 @@
         <w:outlineLvl w:val="9"/>
         <w:rPr>
           <w:rStyle w:val="None"/>
+          <w14:textOutline w14:w="12700" w14:cap="flat">
+            <w14:noFill/>
+            <w14:miter w14:lim="400000"/>
+          </w14:textOutline>
+        </w:rPr>
+      </w:pPr>
+    </w:p>
+    <w:p>
+      <w:pPr>
+        <w:pStyle w:val="heading 5"/>
+        <w:spacing w:before="0"/>
+        <w:ind w:left="5040" w:firstLine="0"/>
+        <w:outlineLvl w:val="9"/>
+        <w:rPr>
+          <w:rStyle w:val="None"/>
           <w:sz w:val="22"/>
           <w:szCs w:val="22"/>
           <w:u w:val="single"/>
@@ -4604,6 +4619,22 @@
           <w:sz w:val="22"/>
           <w:szCs w:val="22"/>
           <w:lang w:val="de-DE"/>
+          <w14:textOutline w14:w="12700" w14:cap="flat">
+            <w14:noFill/>
+            <w14:miter w14:lim="400000"/>
+          </w14:textOutline>
+        </w:rPr>
+      </w:pPr>
+    </w:p>
+    <w:p>
+      <w:pPr>
+        <w:pStyle w:val="heading 5"/>
+        <w:spacing w:before="0"/>
+        <w:ind w:left="5040" w:firstLine="0"/>
+        <w:jc w:val="both"/>
+        <w:outlineLvl w:val="9"/>
+        <w:rPr>
+          <w:rStyle w:val="None"/>
           <w14:textOutline w14:w="12700" w14:cap="flat">
             <w14:noFill/>
             <w14:miter w14:lim="400000"/>

</xml_diff>